<commit_message>
menambahkan cookie pada login admin|revisi bab 3:[use case,analisis data]
</commit_message>
<xml_diff>
--- a/Laporan Skripsi/BAB I.docx
+++ b/Laporan Skripsi/BAB I.docx
@@ -4009,7 +4009,17 @@
           <w:sz w:val="24"/>
           <w:szCs w:val="24"/>
         </w:rPr>
-        <w:t xml:space="preserve">dan </w:t>
+        <w:t>Dengan</w:t>
+      </w:r>
+      <w:r>
+        <w:rPr>
+          <w:rFonts w:ascii="Times New Roman" w:hAnsi="Times New Roman" w:cs="Times New Roman"/>
+          <w:b/>
+          <w:bCs/>
+          <w:sz w:val="24"/>
+          <w:szCs w:val="24"/>
+        </w:rPr>
+        <w:t xml:space="preserve"> </w:t>
       </w:r>
       <w:r>
         <w:rPr>

</xml_diff>

<commit_message>
UKM pilih input jabatan dan pendidikan, bukan admin
</commit_message>
<xml_diff>
--- a/Laporan Skripsi/BAB I.docx
+++ b/Laporan Skripsi/BAB I.docx
@@ -1105,7 +1105,6 @@
         </w:sdtContent>
       </w:sdt>
       <w:proofErr w:type="spellStart"/>
-      <w:proofErr w:type="gramStart"/>
       <w:r>
         <w:rPr>
           <w:rFonts w:ascii="Times New Roman" w:hAnsi="Times New Roman"/>
@@ -1228,7 +1227,6 @@
         <w:t>m</w:t>
       </w:r>
       <w:proofErr w:type="spellEnd"/>
-      <w:proofErr w:type="gramEnd"/>
       <w:r>
         <w:rPr>
           <w:rFonts w:ascii="Times New Roman" w:hAnsi="Times New Roman"/>
@@ -3230,7 +3228,6 @@
         <w:t xml:space="preserve"> </w:t>
       </w:r>
       <w:proofErr w:type="spellStart"/>
-      <w:proofErr w:type="gramStart"/>
       <w:r>
         <w:rPr>
           <w:rFonts w:ascii="Times New Roman" w:hAnsi="Times New Roman"/>
@@ -3344,7 +3341,6 @@
         </w:rPr>
         <w:t>g</w:t>
       </w:r>
-      <w:proofErr w:type="gramEnd"/>
       <w:r>
         <w:rPr>
           <w:rFonts w:ascii="Times New Roman" w:hAnsi="Times New Roman"/>
@@ -4537,7 +4533,6 @@
         </w:rPr>
         <w:t xml:space="preserve"> </w:t>
       </w:r>
-      <w:proofErr w:type="gramStart"/>
       <w:r>
         <w:rPr>
           <w:rFonts w:ascii="Times New Roman" w:hAnsi="Times New Roman"/>
@@ -4624,7 +4619,6 @@
         </w:rPr>
         <w:t>t</w:t>
       </w:r>
-      <w:proofErr w:type="gramEnd"/>
       <w:r>
         <w:rPr>
           <w:rFonts w:ascii="Times New Roman" w:hAnsi="Times New Roman"/>
@@ -5955,7 +5949,6 @@
         <w:t xml:space="preserve"> agar </w:t>
       </w:r>
       <w:proofErr w:type="spellStart"/>
-      <w:proofErr w:type="gramStart"/>
       <w:r>
         <w:rPr>
           <w:rFonts w:ascii="Times New Roman" w:hAnsi="Times New Roman"/>
@@ -5980,7 +5973,6 @@
         <w:t>mengevaluasi</w:t>
       </w:r>
       <w:proofErr w:type="spellEnd"/>
-      <w:proofErr w:type="gramEnd"/>
       <w:r>
         <w:rPr>
           <w:rFonts w:ascii="Times New Roman" w:hAnsi="Times New Roman"/>
@@ -10072,7 +10064,6 @@
         <w:t xml:space="preserve"> </w:t>
       </w:r>
       <w:proofErr w:type="spellStart"/>
-      <w:proofErr w:type="gramStart"/>
       <w:r>
         <w:rPr>
           <w:rFonts w:ascii="Times New Roman" w:eastAsia="Calibri" w:hAnsi="Times New Roman" w:cs="Times New Roman"/>
@@ -10090,7 +10081,6 @@
         </w:rPr>
         <w:t xml:space="preserve"> :</w:t>
       </w:r>
-      <w:proofErr w:type="gramEnd"/>
     </w:p>
     <w:p>
       <w:pPr>
@@ -10794,6 +10784,156 @@
     <w:p>
       <w:pPr>
         <w:pStyle w:val="ListParagraph"/>
+        <w:autoSpaceDE w:val="0"/>
+        <w:autoSpaceDN w:val="0"/>
+        <w:adjustRightInd w:val="0"/>
+        <w:spacing w:after="0" w:line="360" w:lineRule="auto"/>
+        <w:ind w:left="1080" w:firstLine="360"/>
+        <w:jc w:val="both"/>
+        <w:rPr>
+          <w:rFonts w:ascii="Times New Roman" w:hAnsi="Times New Roman" w:cs="Times New Roman"/>
+          <w:sz w:val="24"/>
+          <w:szCs w:val="24"/>
+        </w:rPr>
+      </w:pPr>
+      <w:r>
+        <w:rPr>
+          <w:rFonts w:ascii="Times New Roman" w:hAnsi="Times New Roman" w:cs="Times New Roman"/>
+          <w:sz w:val="24"/>
+          <w:szCs w:val="24"/>
+        </w:rPr>
+        <w:t xml:space="preserve">Pada </w:t>
+      </w:r>
+      <w:proofErr w:type="spellStart"/>
+      <w:r>
+        <w:rPr>
+          <w:rFonts w:ascii="Times New Roman" w:hAnsi="Times New Roman" w:cs="Times New Roman"/>
+          <w:sz w:val="24"/>
+          <w:szCs w:val="24"/>
+        </w:rPr>
+        <w:t>penelitian</w:t>
+      </w:r>
+      <w:proofErr w:type="spellEnd"/>
+      <w:r>
+        <w:rPr>
+          <w:rFonts w:ascii="Times New Roman" w:hAnsi="Times New Roman" w:cs="Times New Roman"/>
+          <w:sz w:val="24"/>
+          <w:szCs w:val="24"/>
+        </w:rPr>
+        <w:t xml:space="preserve"> </w:t>
+      </w:r>
+      <w:proofErr w:type="spellStart"/>
+      <w:r>
+        <w:rPr>
+          <w:rFonts w:ascii="Times New Roman" w:hAnsi="Times New Roman" w:cs="Times New Roman"/>
+          <w:sz w:val="24"/>
+          <w:szCs w:val="24"/>
+        </w:rPr>
+        <w:t>ini</w:t>
+      </w:r>
+      <w:proofErr w:type="spellEnd"/>
+      <w:r>
+        <w:rPr>
+          <w:rFonts w:ascii="Times New Roman" w:hAnsi="Times New Roman" w:cs="Times New Roman"/>
+          <w:sz w:val="24"/>
+          <w:szCs w:val="24"/>
+        </w:rPr>
+        <w:t xml:space="preserve"> </w:t>
+      </w:r>
+      <w:proofErr w:type="spellStart"/>
+      <w:r>
+        <w:rPr>
+          <w:rFonts w:ascii="Times New Roman" w:hAnsi="Times New Roman" w:cs="Times New Roman"/>
+          <w:sz w:val="24"/>
+          <w:szCs w:val="24"/>
+        </w:rPr>
+        <w:t>dilakukan</w:t>
+      </w:r>
+      <w:proofErr w:type="spellEnd"/>
+      <w:r>
+        <w:rPr>
+          <w:rFonts w:ascii="Times New Roman" w:hAnsi="Times New Roman" w:cs="Times New Roman"/>
+          <w:sz w:val="24"/>
+          <w:szCs w:val="24"/>
+        </w:rPr>
+        <w:t xml:space="preserve"> </w:t>
+      </w:r>
+      <w:proofErr w:type="spellStart"/>
+      <w:r>
+        <w:rPr>
+          <w:rFonts w:ascii="Times New Roman" w:hAnsi="Times New Roman" w:cs="Times New Roman"/>
+          <w:sz w:val="24"/>
+          <w:szCs w:val="24"/>
+        </w:rPr>
+        <w:t>penilaian</w:t>
+      </w:r>
+      <w:proofErr w:type="spellEnd"/>
+      <w:r>
+        <w:rPr>
+          <w:rFonts w:ascii="Times New Roman" w:hAnsi="Times New Roman" w:cs="Times New Roman"/>
+          <w:sz w:val="24"/>
+          <w:szCs w:val="24"/>
+        </w:rPr>
+        <w:t xml:space="preserve"> </w:t>
+      </w:r>
+      <w:proofErr w:type="spellStart"/>
+      <w:r>
+        <w:rPr>
+          <w:rFonts w:ascii="Times New Roman" w:hAnsi="Times New Roman" w:cs="Times New Roman"/>
+          <w:sz w:val="24"/>
+          <w:szCs w:val="24"/>
+        </w:rPr>
+        <w:t>terhadap</w:t>
+      </w:r>
+      <w:proofErr w:type="spellEnd"/>
+      <w:r>
+        <w:rPr>
+          <w:rFonts w:ascii="Times New Roman" w:hAnsi="Times New Roman" w:cs="Times New Roman"/>
+          <w:sz w:val="24"/>
+          <w:szCs w:val="24"/>
+        </w:rPr>
+        <w:t xml:space="preserve"> </w:t>
+      </w:r>
+      <w:proofErr w:type="spellStart"/>
+      <w:r>
+        <w:rPr>
+          <w:rFonts w:ascii="Times New Roman" w:hAnsi="Times New Roman" w:cs="Times New Roman"/>
+          <w:sz w:val="24"/>
+          <w:szCs w:val="24"/>
+        </w:rPr>
+        <w:t>dosen</w:t>
+      </w:r>
+      <w:proofErr w:type="spellEnd"/>
+      <w:r>
+        <w:rPr>
+          <w:rFonts w:ascii="Times New Roman" w:hAnsi="Times New Roman" w:cs="Times New Roman"/>
+          <w:sz w:val="24"/>
+          <w:szCs w:val="24"/>
+        </w:rPr>
+        <w:t xml:space="preserve"> Teknik </w:t>
+      </w:r>
+      <w:proofErr w:type="spellStart"/>
+      <w:r>
+        <w:rPr>
+          <w:rFonts w:ascii="Times New Roman" w:hAnsi="Times New Roman" w:cs="Times New Roman"/>
+          <w:sz w:val="24"/>
+          <w:szCs w:val="24"/>
+        </w:rPr>
+        <w:t>Informatika</w:t>
+      </w:r>
+      <w:proofErr w:type="spellEnd"/>
+      <w:r>
+        <w:rPr>
+          <w:rFonts w:ascii="Times New Roman" w:hAnsi="Times New Roman" w:cs="Times New Roman"/>
+          <w:sz w:val="24"/>
+          <w:szCs w:val="24"/>
+        </w:rPr>
+        <w:t>.</w:t>
+      </w:r>
+    </w:p>
+    <w:p>
+      <w:pPr>
+        <w:pStyle w:val="ListParagraph"/>
         <w:numPr>
           <w:ilvl w:val="0"/>
           <w:numId w:val="4"/>
@@ -11696,6 +11836,7 @@
           <w:sz w:val="24"/>
           <w:szCs w:val="24"/>
         </w:rPr>
+        <w:lastRenderedPageBreak/>
         <w:t>Mempunyai</w:t>
       </w:r>
       <w:proofErr w:type="spellEnd"/>
@@ -11844,7 +11985,6 @@
           <w:sz w:val="24"/>
           <w:szCs w:val="24"/>
         </w:rPr>
-        <w:lastRenderedPageBreak/>
         <w:t>K</w:t>
       </w:r>
       <w:r>
@@ -14364,6 +14504,7 @@
           <w:sz w:val="24"/>
           <w:szCs w:val="24"/>
         </w:rPr>
+        <w:lastRenderedPageBreak/>
         <w:t>dengan</w:t>
       </w:r>
       <w:proofErr w:type="spellEnd"/>
@@ -14668,7 +14809,6 @@
           <w:szCs w:val="24"/>
           <w:lang w:val="id-ID"/>
         </w:rPr>
-        <w:lastRenderedPageBreak/>
         <w:t xml:space="preserve">Menggunakan bahasa pemrograman PHP dan </w:t>
       </w:r>
       <w:proofErr w:type="spellStart"/>
@@ -16326,7 +16466,17 @@
           <w:szCs w:val="24"/>
           <w:lang w:val="id-ID"/>
         </w:rPr>
-        <w:t xml:space="preserve">, maupun artikel yang berhubungan dengan sistem pengambilan keputusan khususnya metode </w:t>
+        <w:t xml:space="preserve">, maupun artikel yang berhubungan dengan sistem pengambilan keputusan khususnya </w:t>
+      </w:r>
+      <w:r>
+        <w:rPr>
+          <w:rFonts w:ascii="Times New Roman" w:hAnsi="Times New Roman" w:cs="Times New Roman"/>
+          <w:sz w:val="24"/>
+          <w:szCs w:val="24"/>
+          <w:lang w:val="id-ID"/>
+        </w:rPr>
+        <w:lastRenderedPageBreak/>
+        <w:t xml:space="preserve">metode </w:t>
       </w:r>
       <w:proofErr w:type="spellStart"/>
       <w:r>
@@ -16481,17 +16631,7 @@
           <w:szCs w:val="24"/>
           <w:lang w:val="id-ID"/>
         </w:rPr>
-        <w:t xml:space="preserve">. Dan juga pengambilan </w:t>
-      </w:r>
-      <w:r>
-        <w:rPr>
-          <w:rFonts w:ascii="Times New Roman" w:hAnsi="Times New Roman" w:cs="Times New Roman"/>
-          <w:sz w:val="24"/>
-          <w:szCs w:val="24"/>
-          <w:lang w:val="id-ID"/>
-        </w:rPr>
-        <w:lastRenderedPageBreak/>
-        <w:t>data pendukung dari perusahaan untuk melengkapi kriteria dalam pengambilan keputusan.</w:t>
+        <w:t>. Dan juga pengambilan data pendukung dari perusahaan untuk melengkapi kriteria dalam pengambilan keputusan.</w:t>
       </w:r>
     </w:p>
     <w:p>
@@ -18058,7 +18198,6 @@
         <w:t xml:space="preserve"> </w:t>
       </w:r>
       <w:proofErr w:type="spellStart"/>
-      <w:proofErr w:type="gramStart"/>
       <w:r>
         <w:rPr>
           <w:rFonts w:ascii="Times New Roman" w:hAnsi="Times New Roman" w:cs="Times New Roman"/>
@@ -18086,7 +18225,6 @@
         <w:t>tujuan</w:t>
       </w:r>
       <w:proofErr w:type="spellEnd"/>
-      <w:proofErr w:type="gramEnd"/>
       <w:r>
         <w:rPr>
           <w:rFonts w:ascii="Times New Roman" w:hAnsi="Times New Roman" w:cs="Times New Roman"/>
@@ -18576,6 +18714,7 @@
           <w:szCs w:val="24"/>
           <w:lang w:val="id-ID"/>
         </w:rPr>
+        <w:lastRenderedPageBreak/>
         <w:t>Weighted</w:t>
       </w:r>
       <w:proofErr w:type="spellEnd"/>

</xml_diff>

<commit_message>
semoga di approve bab 3,4,5 Aamiin:)
</commit_message>
<xml_diff>
--- a/Laporan Skripsi/BAB I.docx
+++ b/Laporan Skripsi/BAB I.docx
@@ -1105,6 +1105,7 @@
         </w:sdtContent>
       </w:sdt>
       <w:proofErr w:type="spellStart"/>
+      <w:proofErr w:type="gramStart"/>
       <w:r>
         <w:rPr>
           <w:rFonts w:ascii="Times New Roman" w:hAnsi="Times New Roman"/>
@@ -1227,6 +1228,7 @@
         <w:t>m</w:t>
       </w:r>
       <w:proofErr w:type="spellEnd"/>
+      <w:proofErr w:type="gramEnd"/>
       <w:r>
         <w:rPr>
           <w:rFonts w:ascii="Times New Roman" w:hAnsi="Times New Roman"/>
@@ -3228,6 +3230,7 @@
         <w:t xml:space="preserve"> </w:t>
       </w:r>
       <w:proofErr w:type="spellStart"/>
+      <w:proofErr w:type="gramStart"/>
       <w:r>
         <w:rPr>
           <w:rFonts w:ascii="Times New Roman" w:hAnsi="Times New Roman"/>
@@ -3341,6 +3344,7 @@
         </w:rPr>
         <w:t>g</w:t>
       </w:r>
+      <w:proofErr w:type="gramEnd"/>
       <w:r>
         <w:rPr>
           <w:rFonts w:ascii="Times New Roman" w:hAnsi="Times New Roman"/>
@@ -4533,6 +4537,7 @@
         </w:rPr>
         <w:t xml:space="preserve"> </w:t>
       </w:r>
+      <w:proofErr w:type="gramStart"/>
       <w:r>
         <w:rPr>
           <w:rFonts w:ascii="Times New Roman" w:hAnsi="Times New Roman"/>
@@ -4619,6 +4624,7 @@
         </w:rPr>
         <w:t>t</w:t>
       </w:r>
+      <w:proofErr w:type="gramEnd"/>
       <w:r>
         <w:rPr>
           <w:rFonts w:ascii="Times New Roman" w:hAnsi="Times New Roman"/>
@@ -5949,6 +5955,7 @@
         <w:t xml:space="preserve"> agar </w:t>
       </w:r>
       <w:proofErr w:type="spellStart"/>
+      <w:proofErr w:type="gramStart"/>
       <w:r>
         <w:rPr>
           <w:rFonts w:ascii="Times New Roman" w:hAnsi="Times New Roman"/>
@@ -5973,6 +5980,7 @@
         <w:t>mengevaluasi</w:t>
       </w:r>
       <w:proofErr w:type="spellEnd"/>
+      <w:proofErr w:type="gramEnd"/>
       <w:r>
         <w:rPr>
           <w:rFonts w:ascii="Times New Roman" w:hAnsi="Times New Roman"/>
@@ -10064,6 +10072,7 @@
         <w:t xml:space="preserve"> </w:t>
       </w:r>
       <w:proofErr w:type="spellStart"/>
+      <w:proofErr w:type="gramStart"/>
       <w:r>
         <w:rPr>
           <w:rFonts w:ascii="Times New Roman" w:eastAsia="Calibri" w:hAnsi="Times New Roman" w:cs="Times New Roman"/>
@@ -10081,6 +10090,7 @@
         </w:rPr>
         <w:t xml:space="preserve"> :</w:t>
       </w:r>
+      <w:proofErr w:type="gramEnd"/>
     </w:p>
     <w:p>
       <w:pPr>
@@ -13672,7 +13682,61 @@
           <w:sz w:val="24"/>
           <w:szCs w:val="24"/>
         </w:rPr>
-        <w:t>kecepatan</w:t>
+        <w:t>waktu</w:t>
+      </w:r>
+      <w:proofErr w:type="spellEnd"/>
+      <w:r>
+        <w:rPr>
+          <w:rFonts w:ascii="Times New Roman" w:hAnsi="Times New Roman" w:cs="Times New Roman"/>
+          <w:sz w:val="24"/>
+          <w:szCs w:val="24"/>
+        </w:rPr>
+        <w:t xml:space="preserve"> </w:t>
+      </w:r>
+      <w:proofErr w:type="spellStart"/>
+      <w:r>
+        <w:rPr>
+          <w:rFonts w:ascii="Times New Roman" w:hAnsi="Times New Roman" w:cs="Times New Roman"/>
+          <w:sz w:val="24"/>
+          <w:szCs w:val="24"/>
+        </w:rPr>
+        <w:t>eksekusi</w:t>
+      </w:r>
+      <w:proofErr w:type="spellEnd"/>
+      <w:r>
+        <w:rPr>
+          <w:rFonts w:ascii="Times New Roman" w:hAnsi="Times New Roman" w:cs="Times New Roman"/>
+          <w:sz w:val="24"/>
+          <w:szCs w:val="24"/>
+        </w:rPr>
+        <w:t xml:space="preserve"> dan </w:t>
+      </w:r>
+      <w:proofErr w:type="spellStart"/>
+      <w:r>
+        <w:rPr>
+          <w:rFonts w:ascii="Times New Roman" w:hAnsi="Times New Roman" w:cs="Times New Roman"/>
+          <w:sz w:val="24"/>
+          <w:szCs w:val="24"/>
+        </w:rPr>
+        <w:t>hasil</w:t>
+      </w:r>
+      <w:proofErr w:type="spellEnd"/>
+      <w:r>
+        <w:rPr>
+          <w:rFonts w:ascii="Times New Roman" w:hAnsi="Times New Roman" w:cs="Times New Roman"/>
+          <w:sz w:val="24"/>
+          <w:szCs w:val="24"/>
+        </w:rPr>
+        <w:t xml:space="preserve"> </w:t>
+      </w:r>
+      <w:proofErr w:type="spellStart"/>
+      <w:r>
+        <w:rPr>
+          <w:rFonts w:ascii="Times New Roman" w:hAnsi="Times New Roman" w:cs="Times New Roman"/>
+          <w:sz w:val="24"/>
+          <w:szCs w:val="24"/>
+        </w:rPr>
+        <w:t>keputusan</w:t>
       </w:r>
       <w:proofErr w:type="spellEnd"/>
       <w:r>
@@ -14486,6 +14550,7 @@
           <w:sz w:val="24"/>
           <w:szCs w:val="24"/>
         </w:rPr>
+        <w:lastRenderedPageBreak/>
         <w:t>dipangkatkan</w:t>
       </w:r>
       <w:proofErr w:type="spellEnd"/>
@@ -14504,7 +14569,6 @@
           <w:sz w:val="24"/>
           <w:szCs w:val="24"/>
         </w:rPr>
-        <w:lastRenderedPageBreak/>
         <w:t>dengan</w:t>
       </w:r>
       <w:proofErr w:type="spellEnd"/>
@@ -18198,6 +18262,7 @@
         <w:t xml:space="preserve"> </w:t>
       </w:r>
       <w:proofErr w:type="spellStart"/>
+      <w:proofErr w:type="gramStart"/>
       <w:r>
         <w:rPr>
           <w:rFonts w:ascii="Times New Roman" w:hAnsi="Times New Roman" w:cs="Times New Roman"/>
@@ -18225,6 +18290,7 @@
         <w:t>tujuan</w:t>
       </w:r>
       <w:proofErr w:type="spellEnd"/>
+      <w:proofErr w:type="gramEnd"/>
       <w:r>
         <w:rPr>
           <w:rFonts w:ascii="Times New Roman" w:hAnsi="Times New Roman" w:cs="Times New Roman"/>

</xml_diff>